<commit_message>
update to PV + Wind runs (specifically PV)
</commit_message>
<xml_diff>
--- a/PV and Wind runs/Resources and Guides/HPC_at_NREL_using_REopt.docx
+++ b/PV and Wind runs/Resources and Guides/HPC_at_NREL_using_REopt.docx
@@ -1,40 +1,16 @@
 
 <file path=word/document.xml><?xml version="1.0" encoding="utf-8"?>
-<w:document xmlns:wpc="http://schemas.microsoft.com/office/word/2010/wordprocessingCanvas" xmlns:cx="http://schemas.microsoft.com/office/drawing/2014/chartex" xmlns:cx1="http://schemas.microsoft.com/office/drawing/2015/9/8/chartex" xmlns:cx2="http://schemas.microsoft.com/office/drawing/2015/10/21/chartex" xmlns:cx3="http://schemas.microsoft.com/office/drawing/2016/5/9/chartex" xmlns:cx4="http://schemas.microsoft.com/office/drawing/2016/5/10/chartex" xmlns:cx5="http://schemas.microsoft.com/office/drawing/2016/5/11/chartex" xmlns:cx6="http://schemas.microsoft.com/office/drawing/2016/5/12/chartex" xmlns:cx7="http://schemas.microsoft.com/office/drawing/2016/5/13/chartex" xmlns:cx8="http://schemas.microsoft.com/office/drawing/2016/5/14/chartex" xmlns:mc="http://schemas.openxmlformats.org/markup-compatibility/2006" xmlns:aink="http://schemas.microsoft.com/office/drawing/2016/ink" xmlns:am3d="http://schemas.microsoft.com/office/drawing/2017/model3d" xmlns:o="urn:schemas-microsoft-com:office:office" xmlns:oel="http://schemas.microsoft.com/office/2019/extlst" xmlns:r="http://schemas.openxmlformats.org/officeDocument/2006/relationships" xmlns:m="http://schemas.openxmlformats.org/officeDocument/2006/math" xmlns:v="urn:schemas-microsoft-com:vml" xmlns:wp14="http://schemas.microsoft.com/office/word/2010/wordprocessingDrawing" xmlns:wp="http://schemas.openxmlformats.org/drawingml/2006/wordprocessingDrawing" xmlns:w10="urn:schemas-microsoft-com:office:word" xmlns:w="http://schemas.openxmlformats.org/wordprocessingml/2006/main" xmlns:w14="http://schemas.microsoft.com/office/word/2010/wordml" xmlns:w15="http://schemas.microsoft.com/office/word/2012/wordml" xmlns:w16cex="http://schemas.microsoft.com/office/word/2018/wordml/cex" xmlns:w16cid="http://schemas.microsoft.com/office/word/2016/wordml/cid" xmlns:w16="http://schemas.microsoft.com/office/word/2018/wordml" xmlns:w16du="http://schemas.microsoft.com/office/word/2023/wordml/word16du" xmlns:w16sdtdh="http://schemas.microsoft.com/office/word/2020/wordml/sdtdatahash" xmlns:w16se="http://schemas.microsoft.com/office/word/2015/wordml/symex" xmlns:wpg="http://schemas.microsoft.com/office/word/2010/wordprocessingGroup" xmlns:wpi="http://schemas.microsoft.com/office/word/2010/wordprocessingInk" xmlns:wne="http://schemas.microsoft.com/office/word/2006/wordml" xmlns:wps="http://schemas.microsoft.com/office/word/2010/wordprocessingShape" mc:Ignorable="w14 w15 w16se w16cid w16 w16cex w16sdtdh w16du wp14">
+<w:document xmlns:wpc="http://schemas.microsoft.com/office/word/2010/wordprocessingCanvas" xmlns:cx="http://schemas.microsoft.com/office/drawing/2014/chartex" xmlns:cx1="http://schemas.microsoft.com/office/drawing/2015/9/8/chartex" xmlns:cx2="http://schemas.microsoft.com/office/drawing/2015/10/21/chartex" xmlns:cx3="http://schemas.microsoft.com/office/drawing/2016/5/9/chartex" xmlns:cx4="http://schemas.microsoft.com/office/drawing/2016/5/10/chartex" xmlns:cx5="http://schemas.microsoft.com/office/drawing/2016/5/11/chartex" xmlns:cx6="http://schemas.microsoft.com/office/drawing/2016/5/12/chartex" xmlns:cx7="http://schemas.microsoft.com/office/drawing/2016/5/13/chartex" xmlns:cx8="http://schemas.microsoft.com/office/drawing/2016/5/14/chartex" xmlns:mc="http://schemas.openxmlformats.org/markup-compatibility/2006" xmlns:aink="http://schemas.microsoft.com/office/drawing/2016/ink" xmlns:am3d="http://schemas.microsoft.com/office/drawing/2017/model3d" xmlns:o="urn:schemas-microsoft-com:office:office" xmlns:oel="http://schemas.microsoft.com/office/2019/extlst" xmlns:r="http://schemas.openxmlformats.org/officeDocument/2006/relationships" xmlns:m="http://schemas.openxmlformats.org/officeDocument/2006/math" xmlns:v="urn:schemas-microsoft-com:vml" xmlns:wp14="http://schemas.microsoft.com/office/word/2010/wordprocessingDrawing" xmlns:wp="http://schemas.openxmlformats.org/drawingml/2006/wordprocessingDrawing" xmlns:w10="urn:schemas-microsoft-com:office:word" xmlns:w="http://schemas.openxmlformats.org/wordprocessingml/2006/main" xmlns:w14="http://schemas.microsoft.com/office/word/2010/wordml" xmlns:w15="http://schemas.microsoft.com/office/word/2012/wordml" xmlns:w16cex="http://schemas.microsoft.com/office/word/2018/wordml/cex" xmlns:w16cid="http://schemas.microsoft.com/office/word/2016/wordml/cid" xmlns:w16="http://schemas.microsoft.com/office/word/2018/wordml" xmlns:w16du="http://schemas.microsoft.com/office/word/2023/wordml/word16du" xmlns:w16sdtdh="http://schemas.microsoft.com/office/word/2020/wordml/sdtdatahash" xmlns:w16sdtfl="http://schemas.microsoft.com/office/word/2024/wordml/sdtformatlock" xmlns:w16se="http://schemas.microsoft.com/office/word/2015/wordml/symex" xmlns:wpg="http://schemas.microsoft.com/office/word/2010/wordprocessingGroup" xmlns:wpi="http://schemas.microsoft.com/office/word/2010/wordprocessingInk" xmlns:wne="http://schemas.microsoft.com/office/word/2006/wordml" xmlns:wps="http://schemas.microsoft.com/office/word/2010/wordprocessingShape" mc:Ignorable="w14 w15 w16se w16cid w16 w16cex w16sdtdh w16sdtfl w16du wp14">
   <w:body>
     <w:p>
       <w:pPr>
-        <w:pStyle w:val="Heading2"/>
+        <w:pStyle w:val="NRELHead02"/>
       </w:pPr>
       <w:bookmarkStart w:id="0" w:name="_Toc168333014"/>
       <w:r>
-        <w:t>Gettings setup with NREL’s High Performance Computing (</w:t>
-      </w:r>
-      <w:commentRangeStart w:id="1"/>
-      <w:r>
-        <w:t>HPC</w:t>
-      </w:r>
-      <w:commentRangeEnd w:id="1"/>
-      <w:r>
-        <w:rPr>
-          <w:rStyle w:val="CommentReference"/>
-          <w:rFonts w:asciiTheme="minorHAnsi" w:eastAsiaTheme="minorHAnsi" w:hAnsiTheme="minorHAnsi" w:cstheme="minorBidi"/>
-          <w:color w:val="auto"/>
-        </w:rPr>
-        <w:commentReference w:id="1"/>
-      </w:r>
-      <w:r>
-        <w:t>)</w:t>
-      </w:r>
-      <w:bookmarkEnd w:id="0"/>
-    </w:p>
-    <w:p/>
-    <w:p>
-      <w:r>
-        <w:t xml:space="preserve">Background: NREL’s High Performance Computing (HPC) assets (Kestrel, Eagle, etc.) offer significant computing power and may be required for large-scale or complex REopt models or modeling runs. To access the HPCs, you will need to create an HPC account, request allocation units (AUs) on the HPC, and then run the REopt code through a shell environment on your computer. There is no cost to using HPCs. The sections below summarize the key usage steps. </w:t>
-      </w:r>
-    </w:p>
-    <w:p/>
+        <w:t>Scratch Notes for 07/07/25</w:t>
+      </w:r>
+    </w:p>
     <w:p>
       <w:r>
         <w:rPr>
@@ -62,7 +38,7 @@
       <w:r>
         <w:t xml:space="preserve">Request an account here: </w:t>
       </w:r>
-      <w:hyperlink r:id="rId9" w:history="1">
+      <w:hyperlink r:id="rId8" w:history="1">
         <w:r>
           <w:rPr>
             <w:rStyle w:val="Hyperlink"/>
@@ -84,15 +60,7 @@
         <w:ind w:left="990"/>
       </w:pPr>
       <w:r>
-        <w:t xml:space="preserve">After requesting an account, you will receive an email (not immediately because your account </w:t>
-      </w:r>
-      <w:proofErr w:type="gramStart"/>
-      <w:r>
-        <w:t>has to</w:t>
-      </w:r>
-      <w:proofErr w:type="gramEnd"/>
-      <w:r>
-        <w:t xml:space="preserve"> be manually created by someone on the HPC team)</w:t>
+        <w:t>After requesting an account, you will receive an email (not immediately because your account has to be manually created by someone on the HPC team)</w:t>
       </w:r>
     </w:p>
     <w:p>
@@ -126,7 +94,7 @@
       <w:r>
         <w:t xml:space="preserve">Log in using your username and password to the Lex system: </w:t>
       </w:r>
-      <w:hyperlink r:id="rId10" w:history="1">
+      <w:hyperlink r:id="rId9" w:history="1">
         <w:r>
           <w:rPr>
             <w:rStyle w:val="Hyperlink"/>
@@ -138,6 +106,472 @@
         <w:t xml:space="preserve"> </w:t>
       </w:r>
     </w:p>
+    <w:p>
+      <w:r>
+        <w:rPr>
+          <w:b/>
+          <w:bCs/>
+        </w:rPr>
+        <w:t xml:space="preserve">Step 2: </w:t>
+      </w:r>
+      <w:r>
+        <w:t xml:space="preserve">Download </w:t>
+      </w:r>
+      <w:proofErr w:type="spellStart"/>
+      <w:r>
+        <w:t>VSCode</w:t>
+      </w:r>
+      <w:proofErr w:type="spellEnd"/>
+      <w:r>
+        <w:t xml:space="preserve"> if you still don’t have it downloaded.</w:t>
+      </w:r>
+    </w:p>
+    <w:p>
+      <w:pPr>
+        <w:pStyle w:val="ListParagraph"/>
+        <w:numPr>
+          <w:ilvl w:val="0"/>
+          <w:numId w:val="6"/>
+        </w:numPr>
+        <w:ind w:left="990"/>
+      </w:pPr>
+      <w:r>
+        <w:t xml:space="preserve">Go through IT to get </w:t>
+      </w:r>
+      <w:proofErr w:type="spellStart"/>
+      <w:r>
+        <w:t>VSCode</w:t>
+      </w:r>
+      <w:proofErr w:type="spellEnd"/>
+      <w:r>
+        <w:t xml:space="preserve"> downloaded if you don’t have administrator rights.</w:t>
+      </w:r>
+    </w:p>
+    <w:p>
+      <w:pPr>
+        <w:pStyle w:val="ListParagraph"/>
+        <w:numPr>
+          <w:ilvl w:val="0"/>
+          <w:numId w:val="6"/>
+        </w:numPr>
+        <w:ind w:left="990"/>
+      </w:pPr>
+      <w:r>
+        <w:t>Not available through Portal Manager.</w:t>
+      </w:r>
+    </w:p>
+    <w:p>
+      <w:r>
+        <w:rPr>
+          <w:b/>
+          <w:bCs/>
+        </w:rPr>
+        <w:t xml:space="preserve">Step 3: </w:t>
+      </w:r>
+      <w:r>
+        <w:t>Download Julia</w:t>
+      </w:r>
+    </w:p>
+    <w:p>
+      <w:pPr>
+        <w:pStyle w:val="ListParagraph"/>
+        <w:numPr>
+          <w:ilvl w:val="0"/>
+          <w:numId w:val="7"/>
+        </w:numPr>
+        <w:tabs>
+          <w:tab w:val="left" w:pos="990"/>
+        </w:tabs>
+        <w:ind w:left="1080" w:hanging="450"/>
+      </w:pPr>
+      <w:proofErr w:type="spellStart"/>
+      <w:r>
+        <w:t>JuliaUp</w:t>
+      </w:r>
+      <w:proofErr w:type="spellEnd"/>
+      <w:r>
+        <w:t xml:space="preserve"> is likely the best option (automatically installs newest Julia version).</w:t>
+      </w:r>
+    </w:p>
+    <w:p>
+      <w:pPr>
+        <w:pStyle w:val="ListParagraph"/>
+        <w:numPr>
+          <w:ilvl w:val="0"/>
+          <w:numId w:val="7"/>
+        </w:numPr>
+        <w:tabs>
+          <w:tab w:val="left" w:pos="990"/>
+        </w:tabs>
+        <w:ind w:left="1080" w:hanging="450"/>
+      </w:pPr>
+      <w:r>
+        <w:t xml:space="preserve">Or, install most updated Julia - </w:t>
+      </w:r>
+      <w:hyperlink r:id="rId10" w:history="1">
+        <w:r>
+          <w:rPr>
+            <w:rStyle w:val="Hyperlink"/>
+          </w:rPr>
+          <w:t>https://github.com/JuliaLang/juliaup</w:t>
+        </w:r>
+      </w:hyperlink>
+    </w:p>
+    <w:p>
+      <w:pPr>
+        <w:pStyle w:val="ListParagraph"/>
+        <w:numPr>
+          <w:ilvl w:val="0"/>
+          <w:numId w:val="7"/>
+        </w:numPr>
+        <w:tabs>
+          <w:tab w:val="left" w:pos="990"/>
+        </w:tabs>
+        <w:ind w:left="1080" w:hanging="450"/>
+      </w:pPr>
+      <w:proofErr w:type="spellStart"/>
+      <w:r>
+        <w:t>VSCode</w:t>
+      </w:r>
+      <w:proofErr w:type="spellEnd"/>
+      <w:r>
+        <w:t xml:space="preserve"> - </w:t>
+      </w:r>
+      <w:hyperlink r:id="rId11" w:history="1">
+        <w:r>
+          <w:rPr>
+            <w:rStyle w:val="Hyperlink"/>
+          </w:rPr>
+          <w:t>https://coinslab.github.io/pages/juliaup-setup.html</w:t>
+        </w:r>
+      </w:hyperlink>
+      <w:r>
+        <w:t xml:space="preserve"> </w:t>
+      </w:r>
+    </w:p>
+    <w:p>
+      <w:pPr>
+        <w:tabs>
+          <w:tab w:val="left" w:pos="990"/>
+        </w:tabs>
+      </w:pPr>
+      <w:r>
+        <w:rPr>
+          <w:b/>
+          <w:bCs/>
+        </w:rPr>
+        <w:t xml:space="preserve">Step 4: </w:t>
+      </w:r>
+      <w:r>
+        <w:t>Add Julia “.exe” file path to your environment variables.</w:t>
+      </w:r>
+    </w:p>
+    <w:p>
+      <w:pPr>
+        <w:tabs>
+          <w:tab w:val="left" w:pos="990"/>
+        </w:tabs>
+      </w:pPr>
+      <w:r>
+        <w:rPr>
+          <w:b/>
+          <w:bCs/>
+        </w:rPr>
+        <w:t xml:space="preserve">Step 5: </w:t>
+      </w:r>
+      <w:r>
+        <w:t xml:space="preserve">Install Remote – SSH extension to your </w:t>
+      </w:r>
+      <w:proofErr w:type="spellStart"/>
+      <w:r>
+        <w:t>VSCode</w:t>
+      </w:r>
+      <w:proofErr w:type="spellEnd"/>
+    </w:p>
+    <w:p>
+      <w:pPr>
+        <w:pStyle w:val="ListParagraph"/>
+        <w:numPr>
+          <w:ilvl w:val="0"/>
+          <w:numId w:val="8"/>
+        </w:numPr>
+        <w:tabs>
+          <w:tab w:val="left" w:pos="990"/>
+        </w:tabs>
+        <w:ind w:left="1080"/>
+      </w:pPr>
+      <w:r>
+        <w:t xml:space="preserve">Follow instructions: </w:t>
+      </w:r>
+      <w:hyperlink r:id="rId12" w:history="1">
+        <w:r>
+          <w:rPr>
+            <w:rStyle w:val="Hyperlink"/>
+          </w:rPr>
+          <w:t>https://nrel.github.io/HPC/Documentation/Development/VSCode/</w:t>
+        </w:r>
+      </w:hyperlink>
+    </w:p>
+    <w:p>
+      <w:pPr>
+        <w:tabs>
+          <w:tab w:val="left" w:pos="990"/>
+        </w:tabs>
+      </w:pPr>
+      <w:r>
+        <w:rPr>
+          <w:b/>
+          <w:bCs/>
+        </w:rPr>
+        <w:t xml:space="preserve">Step 6: </w:t>
+      </w:r>
+      <w:r>
+        <w:t>Try to connect to Kestrel via WinSCP</w:t>
+      </w:r>
+    </w:p>
+    <w:p>
+      <w:pPr>
+        <w:pStyle w:val="ListParagraph"/>
+        <w:numPr>
+          <w:ilvl w:val="0"/>
+          <w:numId w:val="9"/>
+        </w:numPr>
+        <w:tabs>
+          <w:tab w:val="left" w:pos="990"/>
+        </w:tabs>
+        <w:ind w:left="1080"/>
+      </w:pPr>
+      <w:r>
+        <w:t>This has been used for data transfer.</w:t>
+      </w:r>
+    </w:p>
+    <w:p>
+      <w:pPr>
+        <w:tabs>
+          <w:tab w:val="left" w:pos="990"/>
+        </w:tabs>
+      </w:pPr>
+      <w:r>
+        <w:rPr>
+          <w:b/>
+          <w:bCs/>
+        </w:rPr>
+        <w:t xml:space="preserve">Step 7: </w:t>
+      </w:r>
+      <w:r>
+        <w:t xml:space="preserve">Try to connect to Kestrel via </w:t>
+      </w:r>
+      <w:proofErr w:type="spellStart"/>
+      <w:r>
+        <w:t>Powershell</w:t>
+      </w:r>
+      <w:proofErr w:type="spellEnd"/>
+    </w:p>
+    <w:p>
+      <w:pPr>
+        <w:tabs>
+          <w:tab w:val="left" w:pos="990"/>
+        </w:tabs>
+      </w:pPr>
+    </w:p>
+    <w:p>
+      <w:pPr>
+        <w:tabs>
+          <w:tab w:val="left" w:pos="990"/>
+        </w:tabs>
+      </w:pPr>
+      <w:r>
+        <w:t>Example of cancelling stuff</w:t>
+      </w:r>
+    </w:p>
+    <w:p>
+      <w:pPr>
+        <w:tabs>
+          <w:tab w:val="left" w:pos="990"/>
+        </w:tabs>
+      </w:pPr>
+      <w:r>
+        <w:drawing>
+          <wp:inline distT="0" distB="0" distL="0" distR="0" wp14:anchorId="3DA605E6" wp14:editId="3CA8CD01">
+            <wp:extent cx="5943600" cy="2604770"/>
+            <wp:effectExtent l="0" t="0" r="0" b="5080"/>
+            <wp:docPr id="673895595" name="Picture 1" descr="Graphical user interface, text, application&#10;&#10;AI-generated content may be incorrect."/>
+            <wp:cNvGraphicFramePr>
+              <a:graphicFrameLocks xmlns:a="http://schemas.openxmlformats.org/drawingml/2006/main" noChangeAspect="1"/>
+            </wp:cNvGraphicFramePr>
+            <a:graphic xmlns:a="http://schemas.openxmlformats.org/drawingml/2006/main">
+              <a:graphicData uri="http://schemas.openxmlformats.org/drawingml/2006/picture">
+                <pic:pic xmlns:pic="http://schemas.openxmlformats.org/drawingml/2006/picture">
+                  <pic:nvPicPr>
+                    <pic:cNvPr id="673895595" name="Picture 1" descr="Graphical user interface, text, application&#10;&#10;AI-generated content may be incorrect."/>
+                    <pic:cNvPicPr/>
+                  </pic:nvPicPr>
+                  <pic:blipFill>
+                    <a:blip r:embed="rId13"/>
+                    <a:stretch>
+                      <a:fillRect/>
+                    </a:stretch>
+                  </pic:blipFill>
+                  <pic:spPr>
+                    <a:xfrm>
+                      <a:off x="0" y="0"/>
+                      <a:ext cx="5943600" cy="2604770"/>
+                    </a:xfrm>
+                    <a:prstGeom prst="rect">
+                      <a:avLst/>
+                    </a:prstGeom>
+                  </pic:spPr>
+                </pic:pic>
+              </a:graphicData>
+            </a:graphic>
+          </wp:inline>
+        </w:drawing>
+      </w:r>
+    </w:p>
+    <w:p>
+      <w:pPr>
+        <w:tabs>
+          <w:tab w:val="left" w:pos="990"/>
+        </w:tabs>
+      </w:pPr>
+    </w:p>
+    <w:p>
+      <w:pPr>
+        <w:tabs>
+          <w:tab w:val="left" w:pos="990"/>
+        </w:tabs>
+      </w:pPr>
+      <w:r>
+        <w:t xml:space="preserve">Link: </w:t>
+      </w:r>
+      <w:hyperlink r:id="rId14" w:history="1">
+        <w:r>
+          <w:rPr>
+            <w:rStyle w:val="Hyperlink"/>
+          </w:rPr>
+          <w:t>https://www.nrel.gov/hpc/kestrel-system-configuration</w:t>
+        </w:r>
+      </w:hyperlink>
+    </w:p>
+    <w:p>
+      <w:pPr>
+        <w:tabs>
+          <w:tab w:val="left" w:pos="990"/>
+        </w:tabs>
+      </w:pPr>
+    </w:p>
+    <w:p>
+      <w:pPr>
+        <w:pStyle w:val="Heading2"/>
+      </w:pPr>
+      <w:r>
+        <w:lastRenderedPageBreak/>
+        <w:t>Gettings setup with NREL’s High Performance Computing (HPC)</w:t>
+      </w:r>
+      <w:bookmarkEnd w:id="0"/>
+    </w:p>
+    <w:p/>
+    <w:p>
+      <w:r>
+        <w:t xml:space="preserve">Background: NREL’s High Performance Computing (HPC) assets (Kestrel, Eagle, etc.) offer significant computing power and may be required for large-scale or complex REopt models or modeling runs. To access the HPCs, you will need to create an HPC account, request allocation units (AUs) on the HPC, and then run the REopt code through a shell environment on your computer. There is no cost to using HPCs. The sections below summarize the key usage steps. </w:t>
+      </w:r>
+    </w:p>
+    <w:p/>
+    <w:p>
+      <w:r>
+        <w:rPr>
+          <w:b/>
+          <w:bCs/>
+        </w:rPr>
+        <w:t>Step 1:</w:t>
+      </w:r>
+      <w:r>
+        <w:t xml:space="preserve"> Steps for getting setup with an account:</w:t>
+      </w:r>
+    </w:p>
+    <w:p>
+      <w:pPr>
+        <w:pStyle w:val="ListParagraph"/>
+        <w:numPr>
+          <w:ilvl w:val="1"/>
+          <w:numId w:val="4"/>
+        </w:numPr>
+        <w:tabs>
+          <w:tab w:val="clear" w:pos="1440"/>
+        </w:tabs>
+        <w:ind w:left="990"/>
+      </w:pPr>
+      <w:r>
+        <w:t xml:space="preserve">Request an account here: </w:t>
+      </w:r>
+      <w:hyperlink r:id="rId15" w:history="1">
+        <w:r>
+          <w:rPr>
+            <w:rStyle w:val="Hyperlink"/>
+          </w:rPr>
+          <w:t>https://www.nrel.gov/hpc/user-accounts.html</w:t>
+        </w:r>
+      </w:hyperlink>
+    </w:p>
+    <w:p>
+      <w:pPr>
+        <w:pStyle w:val="ListParagraph"/>
+        <w:numPr>
+          <w:ilvl w:val="1"/>
+          <w:numId w:val="4"/>
+        </w:numPr>
+        <w:tabs>
+          <w:tab w:val="clear" w:pos="1440"/>
+        </w:tabs>
+        <w:ind w:left="990"/>
+      </w:pPr>
+      <w:r>
+        <w:t>After requesting an account, you will receive an email (not immediately because your account has to be manually created by someone on the HPC team)</w:t>
+      </w:r>
+    </w:p>
+    <w:p>
+      <w:pPr>
+        <w:pStyle w:val="ListParagraph"/>
+        <w:numPr>
+          <w:ilvl w:val="1"/>
+          <w:numId w:val="4"/>
+        </w:numPr>
+        <w:tabs>
+          <w:tab w:val="clear" w:pos="1440"/>
+        </w:tabs>
+        <w:ind w:left="990"/>
+      </w:pPr>
+      <w:r>
+        <w:t>Follow the instructions in the email to create a new password</w:t>
+      </w:r>
+    </w:p>
+    <w:p>
+      <w:pPr>
+        <w:pStyle w:val="ListParagraph"/>
+        <w:numPr>
+          <w:ilvl w:val="1"/>
+          <w:numId w:val="4"/>
+        </w:numPr>
+        <w:tabs>
+          <w:tab w:val="clear" w:pos="1440"/>
+        </w:tabs>
+        <w:ind w:left="990"/>
+      </w:pPr>
+      <w:r>
+        <w:t xml:space="preserve">Log in using your username and password to the Lex system: </w:t>
+      </w:r>
+      <w:hyperlink r:id="rId16" w:history="1">
+        <w:r>
+          <w:rPr>
+            <w:rStyle w:val="Hyperlink"/>
+          </w:rPr>
+          <w:t>https://hpcprojects.nrel.gov/</w:t>
+        </w:r>
+      </w:hyperlink>
+      <w:r>
+        <w:t xml:space="preserve"> </w:t>
+      </w:r>
+    </w:p>
     <w:p/>
     <w:p>
       <w:r>
@@ -351,15 +785,7 @@
       </w:r>
       <w:proofErr w:type="spellEnd"/>
       <w:r>
-        <w:t xml:space="preserve"> script, you can export a JSON with </w:t>
-      </w:r>
-      <w:proofErr w:type="gramStart"/>
-      <w:r>
-        <w:t>all of</w:t>
-      </w:r>
-      <w:proofErr w:type="gramEnd"/>
-      <w:r>
-        <w:t xml:space="preserve"> the REopt outputs (the JSON will be saved on your project folder on the HPC). Then you can manually copy the JSON file (using WinSCP) onto your local computer file system and do post processing/plotting of the results locally on your computer. Alternatively, if you are running many computations and the JSON files are too numerous and/or too large, then you can do the </w:t>
+        <w:t xml:space="preserve"> script, you can export a JSON with all of the REopt outputs (the JSON will be saved on your project folder on the HPC). Then you can manually copy the JSON file (using WinSCP) onto your local computer file system and do post processing/plotting of the results locally on your computer. Alternatively, if you are running many computations and the JSON files are too numerous and/or too large, then you can do the </w:t>
       </w:r>
     </w:p>
     <w:p>
@@ -406,7 +832,7 @@
       <w:r>
         <w:t xml:space="preserve">See examples for these scripts on the teams folder here: </w:t>
       </w:r>
-      <w:hyperlink r:id="rId11" w:history="1">
+      <w:hyperlink r:id="rId17" w:history="1">
         <w:proofErr w:type="spellStart"/>
         <w:r>
           <w:rPr>
@@ -565,7 +991,7 @@
                     <pic:cNvPicPr/>
                   </pic:nvPicPr>
                   <pic:blipFill>
-                    <a:blip r:embed="rId12"/>
+                    <a:blip r:embed="rId18"/>
                     <a:stretch>
                       <a:fillRect/>
                     </a:stretch>
@@ -599,15 +1025,7 @@
         <w:t>Note</w:t>
       </w:r>
       <w:r>
-        <w:t>: use “cd</w:t>
-      </w:r>
-      <w:proofErr w:type="gramStart"/>
-      <w:r>
-        <w:t xml:space="preserve"> ..</w:t>
-      </w:r>
-      <w:proofErr w:type="gramEnd"/>
-      <w:r>
-        <w:t>”  to go back a folder</w:t>
+        <w:t>: use “cd ..”  to go back a folder</w:t>
       </w:r>
     </w:p>
     <w:p>
@@ -632,13 +1050,8 @@
         <w:t>modelhydro</w:t>
       </w:r>
       <w:proofErr w:type="spellEnd"/>
-      <w:proofErr w:type="gramStart"/>
-      <w:r>
-        <w:t>/  (</w:t>
-      </w:r>
-      <w:proofErr w:type="gramEnd"/>
-      <w:r>
-        <w:t xml:space="preserve">replacing </w:t>
+      <w:r>
+        <w:t xml:space="preserve">/  (replacing </w:t>
       </w:r>
       <w:proofErr w:type="spellStart"/>
       <w:r>
@@ -673,7 +1086,7 @@
                     <pic:cNvPicPr/>
                   </pic:nvPicPr>
                   <pic:blipFill rotWithShape="1">
-                    <a:blip r:embed="rId13"/>
+                    <a:blip r:embed="rId19"/>
                     <a:srcRect t="56064"/>
                     <a:stretch/>
                   </pic:blipFill>
@@ -786,7 +1199,7 @@
                     <pic:cNvPicPr/>
                   </pic:nvPicPr>
                   <pic:blipFill rotWithShape="1">
-                    <a:blip r:embed="rId14"/>
+                    <a:blip r:embed="rId20"/>
                     <a:srcRect t="2669" r="6242" b="39494"/>
                     <a:stretch/>
                   </pic:blipFill>
@@ -891,14 +1304,9 @@
         <w:ind w:left="1440" w:firstLine="720"/>
       </w:pPr>
       <w:r>
-        <w:t>Write this command</w:t>
-      </w:r>
-      <w:proofErr w:type="gramStart"/>
-      <w:r>
-        <w:t>:  “</w:t>
+        <w:t>Write this command:  “</w:t>
       </w:r>
       <w:proofErr w:type="spellStart"/>
-      <w:proofErr w:type="gramEnd"/>
       <w:r>
         <w:t>julia</w:t>
       </w:r>
@@ -936,7 +1344,7 @@
                     <pic:cNvPicPr/>
                   </pic:nvPicPr>
                   <pic:blipFill rotWithShape="1">
-                    <a:blip r:embed="rId14"/>
+                    <a:blip r:embed="rId20"/>
                     <a:srcRect t="62085" r="31953" b="5838"/>
                     <a:stretch/>
                   </pic:blipFill>
@@ -1070,7 +1478,7 @@
                     <pic:cNvPicPr/>
                   </pic:nvPicPr>
                   <pic:blipFill rotWithShape="1">
-                    <a:blip r:embed="rId15"/>
+                    <a:blip r:embed="rId21"/>
                     <a:srcRect t="8346"/>
                     <a:stretch/>
                   </pic:blipFill>
@@ -1214,15 +1622,7 @@
         <w:ind w:left="990"/>
       </w:pPr>
       <w:r>
-        <w:t xml:space="preserve">Download WinSCP </w:t>
-      </w:r>
-      <w:proofErr w:type="gramStart"/>
-      <w:r>
-        <w:t>in order to</w:t>
-      </w:r>
-      <w:proofErr w:type="gramEnd"/>
-      <w:r>
-        <w:t xml:space="preserve"> be able to easily access the files in the HPC file system; you can go to ITS and they can download and install it for you in just a few minutes.</w:t>
+        <w:t>Download WinSCP in order to be able to easily access the files in the HPC file system; you can go to ITS and they can download and install it for you in just a few minutes.</w:t>
       </w:r>
     </w:p>
     <w:p>
@@ -1236,7 +1636,7 @@
       <w:r>
         <w:t xml:space="preserve">Here is the link for WinSCP: </w:t>
       </w:r>
-      <w:hyperlink r:id="rId16" w:history="1">
+      <w:hyperlink r:id="rId22" w:history="1">
         <w:r>
           <w:rPr>
             <w:rStyle w:val="Hyperlink"/>
@@ -1407,7 +1807,7 @@
                     <pic:cNvPicPr/>
                   </pic:nvPicPr>
                   <pic:blipFill>
-                    <a:blip r:embed="rId17"/>
+                    <a:blip r:embed="rId23"/>
                     <a:stretch>
                       <a:fillRect/>
                     </a:stretch>
@@ -1481,15 +1881,7 @@
       </w:r>
       <w:proofErr w:type="spellEnd"/>
       <w:r>
-        <w:t xml:space="preserve"> </w:t>
-      </w:r>
-      <w:proofErr w:type="gramStart"/>
-      <w:r>
-        <w:t>submit_jobs.sh  (</w:t>
-      </w:r>
-      <w:proofErr w:type="gramEnd"/>
-      <w:r>
-        <w:t xml:space="preserve">replace submit_jobs.sh with the name of your </w:t>
+        <w:t xml:space="preserve"> submit_jobs.sh  (replace submit_jobs.sh with the name of your </w:t>
       </w:r>
     </w:p>
     <w:p>
@@ -1547,7 +1939,7 @@
                     <pic:cNvPicPr/>
                   </pic:nvPicPr>
                   <pic:blipFill>
-                    <a:blip r:embed="rId18"/>
+                    <a:blip r:embed="rId24"/>
                     <a:stretch>
                       <a:fillRect/>
                     </a:stretch>
@@ -1605,7 +1997,7 @@
                     <pic:cNvPicPr/>
                   </pic:nvPicPr>
                   <pic:blipFill>
-                    <a:blip r:embed="rId19"/>
+                    <a:blip r:embed="rId25"/>
                     <a:stretch>
                       <a:fillRect/>
                     </a:stretch>
@@ -1650,7 +2042,7 @@
       <w:r>
         <w:t xml:space="preserve">More info: </w:t>
       </w:r>
-      <w:hyperlink r:id="rId20" w:history="1">
+      <w:hyperlink r:id="rId26" w:history="1">
         <w:r>
           <w:rPr>
             <w:rStyle w:val="Hyperlink"/>
@@ -1707,7 +2099,7 @@
                     <pic:cNvPicPr/>
                   </pic:nvPicPr>
                   <pic:blipFill>
-                    <a:blip r:embed="rId21"/>
+                    <a:blip r:embed="rId27"/>
                     <a:stretch>
                       <a:fillRect/>
                     </a:stretch>
@@ -1777,7 +2169,7 @@
                     <pic:cNvPicPr/>
                   </pic:nvPicPr>
                   <pic:blipFill>
-                    <a:blip r:embed="rId22"/>
+                    <a:blip r:embed="rId28"/>
                     <a:stretch>
                       <a:fillRect/>
                     </a:stretch>
@@ -1852,15 +2244,7 @@
         </w:numPr>
       </w:pPr>
       <w:r>
-        <w:t xml:space="preserve">If you saved a csv (or other file type) with outputs from the REopt model, you </w:t>
-      </w:r>
-      <w:proofErr w:type="gramStart"/>
-      <w:r>
-        <w:t>can</w:t>
-      </w:r>
-      <w:proofErr w:type="gramEnd"/>
-      <w:r>
-        <w:t xml:space="preserve"> find those in your project folder on the HPC</w:t>
+        <w:t>If you saved a csv (or other file type) with outputs from the REopt model, you can find those in your project folder on the HPC</w:t>
       </w:r>
     </w:p>
     <w:p/>
@@ -1874,69 +2258,98 @@
 </w:document>
 </file>
 
-<file path=word/comments.xml><?xml version="1.0" encoding="utf-8"?>
-<w:comments xmlns:wpc="http://schemas.microsoft.com/office/word/2010/wordprocessingCanvas" xmlns:cx="http://schemas.microsoft.com/office/drawing/2014/chartex" xmlns:cx1="http://schemas.microsoft.com/office/drawing/2015/9/8/chartex" xmlns:cx2="http://schemas.microsoft.com/office/drawing/2015/10/21/chartex" xmlns:cx3="http://schemas.microsoft.com/office/drawing/2016/5/9/chartex" xmlns:cx4="http://schemas.microsoft.com/office/drawing/2016/5/10/chartex" xmlns:cx5="http://schemas.microsoft.com/office/drawing/2016/5/11/chartex" xmlns:cx6="http://schemas.microsoft.com/office/drawing/2016/5/12/chartex" xmlns:cx7="http://schemas.microsoft.com/office/drawing/2016/5/13/chartex" xmlns:cx8="http://schemas.microsoft.com/office/drawing/2016/5/14/chartex" xmlns:mc="http://schemas.openxmlformats.org/markup-compatibility/2006" xmlns:aink="http://schemas.microsoft.com/office/drawing/2016/ink" xmlns:am3d="http://schemas.microsoft.com/office/drawing/2017/model3d" xmlns:o="urn:schemas-microsoft-com:office:office" xmlns:oel="http://schemas.microsoft.com/office/2019/extlst" xmlns:r="http://schemas.openxmlformats.org/officeDocument/2006/relationships" xmlns:m="http://schemas.openxmlformats.org/officeDocument/2006/math" xmlns:v="urn:schemas-microsoft-com:vml" xmlns:wp14="http://schemas.microsoft.com/office/word/2010/wordprocessingDrawing" xmlns:wp="http://schemas.openxmlformats.org/drawingml/2006/wordprocessingDrawing" xmlns:w10="urn:schemas-microsoft-com:office:word" xmlns:w="http://schemas.openxmlformats.org/wordprocessingml/2006/main" xmlns:w14="http://schemas.microsoft.com/office/word/2010/wordml" xmlns:w15="http://schemas.microsoft.com/office/word/2012/wordml" xmlns:w16cex="http://schemas.microsoft.com/office/word/2018/wordml/cex" xmlns:w16cid="http://schemas.microsoft.com/office/word/2016/wordml/cid" xmlns:w16="http://schemas.microsoft.com/office/word/2018/wordml" xmlns:w16du="http://schemas.microsoft.com/office/word/2023/wordml/word16du" xmlns:w16sdtdh="http://schemas.microsoft.com/office/word/2020/wordml/sdtdatahash" xmlns:w16se="http://schemas.microsoft.com/office/word/2015/wordml/symex" xmlns:wpg="http://schemas.microsoft.com/office/word/2010/wordprocessingGroup" xmlns:wpi="http://schemas.microsoft.com/office/word/2010/wordprocessingInk" xmlns:wne="http://schemas.microsoft.com/office/word/2006/wordml" xmlns:wps="http://schemas.microsoft.com/office/word/2010/wordprocessingShape" mc:Ignorable="w14 w15 w16se w16cid w16 w16cex w16sdtdh w16du wp14">
-  <w:comment w:id="1" w:author="Bernal, Daniel" w:date="2024-08-26T15:04:00Z" w:initials="DB">
-    <w:p>
-      <w:pPr>
-        <w:pStyle w:val="CommentText"/>
-      </w:pPr>
-      <w:r>
-        <w:rPr>
-          <w:rStyle w:val="CommentReference"/>
-        </w:rPr>
-        <w:annotationRef/>
-      </w:r>
-      <w:r>
-        <w:fldChar w:fldCharType="begin"/>
-      </w:r>
-      <w:r>
-        <w:instrText>HYPERLINK "mailto:eabbott@nrel.gov"</w:instrText>
-      </w:r>
-      <w:bookmarkStart w:id="2" w:name="_@_DBFDC014FDFF44B58700D8F4771E58A4Z"/>
-      <w:r>
-        <w:fldChar w:fldCharType="separate"/>
-      </w:r>
-      <w:bookmarkEnd w:id="2"/>
-      <w:r>
-        <w:rPr>
-          <w:rStyle w:val="Mention"/>
-          <w:noProof/>
-        </w:rPr>
-        <w:t>@Abbott, Emily</w:t>
-      </w:r>
-      <w:r>
-        <w:fldChar w:fldCharType="end"/>
-      </w:r>
-      <w:r>
-        <w:t xml:space="preserve"> , I used put the document here in 1.4 folder. I’ll get to it</w:t>
-      </w:r>
-    </w:p>
-  </w:comment>
-</w:comments>
-</file>
-
-<file path=word/commentsExtended.xml><?xml version="1.0" encoding="utf-8"?>
-<w15:commentsEx xmlns:wpc="http://schemas.microsoft.com/office/word/2010/wordprocessingCanvas" xmlns:cx="http://schemas.microsoft.com/office/drawing/2014/chartex" xmlns:cx1="http://schemas.microsoft.com/office/drawing/2015/9/8/chartex" xmlns:cx2="http://schemas.microsoft.com/office/drawing/2015/10/21/chartex" xmlns:cx3="http://schemas.microsoft.com/office/drawing/2016/5/9/chartex" xmlns:cx4="http://schemas.microsoft.com/office/drawing/2016/5/10/chartex" xmlns:cx5="http://schemas.microsoft.com/office/drawing/2016/5/11/chartex" xmlns:cx6="http://schemas.microsoft.com/office/drawing/2016/5/12/chartex" xmlns:cx7="http://schemas.microsoft.com/office/drawing/2016/5/13/chartex" xmlns:cx8="http://schemas.microsoft.com/office/drawing/2016/5/14/chartex" xmlns:mc="http://schemas.openxmlformats.org/markup-compatibility/2006" xmlns:aink="http://schemas.microsoft.com/office/drawing/2016/ink" xmlns:am3d="http://schemas.microsoft.com/office/drawing/2017/model3d" xmlns:o="urn:schemas-microsoft-com:office:office" xmlns:oel="http://schemas.microsoft.com/office/2019/extlst" xmlns:r="http://schemas.openxmlformats.org/officeDocument/2006/relationships" xmlns:m="http://schemas.openxmlformats.org/officeDocument/2006/math" xmlns:v="urn:schemas-microsoft-com:vml" xmlns:wp14="http://schemas.microsoft.com/office/word/2010/wordprocessingDrawing" xmlns:wp="http://schemas.openxmlformats.org/drawingml/2006/wordprocessingDrawing" xmlns:w10="urn:schemas-microsoft-com:office:word" xmlns:w="http://schemas.openxmlformats.org/wordprocessingml/2006/main" xmlns:w14="http://schemas.microsoft.com/office/word/2010/wordml" xmlns:w15="http://schemas.microsoft.com/office/word/2012/wordml" xmlns:w16cex="http://schemas.microsoft.com/office/word/2018/wordml/cex" xmlns:w16cid="http://schemas.microsoft.com/office/word/2016/wordml/cid" xmlns:w16="http://schemas.microsoft.com/office/word/2018/wordml" xmlns:w16du="http://schemas.microsoft.com/office/word/2023/wordml/word16du" xmlns:w16sdtdh="http://schemas.microsoft.com/office/word/2020/wordml/sdtdatahash" xmlns:w16se="http://schemas.microsoft.com/office/word/2015/wordml/symex" xmlns:wpg="http://schemas.microsoft.com/office/word/2010/wordprocessingGroup" xmlns:wpi="http://schemas.microsoft.com/office/word/2010/wordprocessingInk" xmlns:wne="http://schemas.microsoft.com/office/word/2006/wordml" xmlns:wps="http://schemas.microsoft.com/office/word/2010/wordprocessingShape" mc:Ignorable="w14 w15 w16se w16cid w16 w16cex w16sdtdh w16du wp14">
-  <w15:commentEx w15:paraId="552DFB92" w15:done="0"/>
-</w15:commentsEx>
-</file>
-
-<file path=word/commentsExtensible.xml><?xml version="1.0" encoding="utf-8"?>
-<w16cex:commentsExtensible xmlns:wpc="http://schemas.microsoft.com/office/word/2010/wordprocessingCanvas" xmlns:cx="http://schemas.microsoft.com/office/drawing/2014/chartex" xmlns:cx1="http://schemas.microsoft.com/office/drawing/2015/9/8/chartex" xmlns:cx2="http://schemas.microsoft.com/office/drawing/2015/10/21/chartex" xmlns:cx3="http://schemas.microsoft.com/office/drawing/2016/5/9/chartex" xmlns:cx4="http://schemas.microsoft.com/office/drawing/2016/5/10/chartex" xmlns:cx5="http://schemas.microsoft.com/office/drawing/2016/5/11/chartex" xmlns:cx6="http://schemas.microsoft.com/office/drawing/2016/5/12/chartex" xmlns:cx7="http://schemas.microsoft.com/office/drawing/2016/5/13/chartex" xmlns:cx8="http://schemas.microsoft.com/office/drawing/2016/5/14/chartex" xmlns:cr="http://schemas.microsoft.com/office/comments/2020/reactions" xmlns:mc="http://schemas.openxmlformats.org/markup-compatibility/2006" xmlns:aink="http://schemas.microsoft.com/office/drawing/2016/ink" xmlns:am3d="http://schemas.microsoft.com/office/drawing/2017/model3d" xmlns:o="urn:schemas-microsoft-com:office:office" xmlns:oel="http://schemas.microsoft.com/office/2019/extlst" xmlns:r="http://schemas.openxmlformats.org/officeDocument/2006/relationships" xmlns:m="http://schemas.openxmlformats.org/officeDocument/2006/math" xmlns:v="urn:schemas-microsoft-com:vml" xmlns:wp14="http://schemas.microsoft.com/office/word/2010/wordprocessingDrawing" xmlns:wp="http://schemas.openxmlformats.org/drawingml/2006/wordprocessingDrawing" xmlns:w10="urn:schemas-microsoft-com:office:word" xmlns:w="http://schemas.openxmlformats.org/wordprocessingml/2006/main" xmlns:w14="http://schemas.microsoft.com/office/word/2010/wordml" xmlns:w15="http://schemas.microsoft.com/office/word/2012/wordml" xmlns:w16cex="http://schemas.microsoft.com/office/word/2018/wordml/cex" xmlns:w16cid="http://schemas.microsoft.com/office/word/2016/wordml/cid" xmlns:w16="http://schemas.microsoft.com/office/word/2018/wordml" xmlns:w16du="http://schemas.microsoft.com/office/word/2023/wordml/word16du" xmlns:w16sdtdh="http://schemas.microsoft.com/office/word/2020/wordml/sdtdatahash" xmlns:w16se="http://schemas.microsoft.com/office/word/2015/wordml/symex" xmlns:wpg="http://schemas.microsoft.com/office/word/2010/wordprocessingGroup" xmlns:wpi="http://schemas.microsoft.com/office/word/2010/wordprocessingInk" xmlns:wne="http://schemas.microsoft.com/office/word/2006/wordml" xmlns:wps="http://schemas.microsoft.com/office/word/2010/wordprocessingShape" mc:Ignorable="w14 w15 w16se w16cid w16 w16cex w16sdtdh cr w16du wp14">
-  <w16cex:commentExtensible w16cex:durableId="6F51412D" w16cex:dateUtc="2024-08-26T21:04:00Z"/>
-</w16cex:commentsExtensible>
-</file>
-
-<file path=word/commentsIds.xml><?xml version="1.0" encoding="utf-8"?>
-<w16cid:commentsIds xmlns:wpc="http://schemas.microsoft.com/office/word/2010/wordprocessingCanvas" xmlns:cx="http://schemas.microsoft.com/office/drawing/2014/chartex" xmlns:cx1="http://schemas.microsoft.com/office/drawing/2015/9/8/chartex" xmlns:cx2="http://schemas.microsoft.com/office/drawing/2015/10/21/chartex" xmlns:cx3="http://schemas.microsoft.com/office/drawing/2016/5/9/chartex" xmlns:cx4="http://schemas.microsoft.com/office/drawing/2016/5/10/chartex" xmlns:cx5="http://schemas.microsoft.com/office/drawing/2016/5/11/chartex" xmlns:cx6="http://schemas.microsoft.com/office/drawing/2016/5/12/chartex" xmlns:cx7="http://schemas.microsoft.com/office/drawing/2016/5/13/chartex" xmlns:cx8="http://schemas.microsoft.com/office/drawing/2016/5/14/chartex" xmlns:mc="http://schemas.openxmlformats.org/markup-compatibility/2006" xmlns:aink="http://schemas.microsoft.com/office/drawing/2016/ink" xmlns:am3d="http://schemas.microsoft.com/office/drawing/2017/model3d" xmlns:o="urn:schemas-microsoft-com:office:office" xmlns:oel="http://schemas.microsoft.com/office/2019/extlst" xmlns:r="http://schemas.openxmlformats.org/officeDocument/2006/relationships" xmlns:m="http://schemas.openxmlformats.org/officeDocument/2006/math" xmlns:v="urn:schemas-microsoft-com:vml" xmlns:wp14="http://schemas.microsoft.com/office/word/2010/wordprocessingDrawing" xmlns:wp="http://schemas.openxmlformats.org/drawingml/2006/wordprocessingDrawing" xmlns:w10="urn:schemas-microsoft-com:office:word" xmlns:w="http://schemas.openxmlformats.org/wordprocessingml/2006/main" xmlns:w14="http://schemas.microsoft.com/office/word/2010/wordml" xmlns:w15="http://schemas.microsoft.com/office/word/2012/wordml" xmlns:w16cex="http://schemas.microsoft.com/office/word/2018/wordml/cex" xmlns:w16cid="http://schemas.microsoft.com/office/word/2016/wordml/cid" xmlns:w16="http://schemas.microsoft.com/office/word/2018/wordml" xmlns:w16du="http://schemas.microsoft.com/office/word/2023/wordml/word16du" xmlns:w16sdtdh="http://schemas.microsoft.com/office/word/2020/wordml/sdtdatahash" xmlns:w16se="http://schemas.microsoft.com/office/word/2015/wordml/symex" xmlns:wpg="http://schemas.microsoft.com/office/word/2010/wordprocessingGroup" xmlns:wpi="http://schemas.microsoft.com/office/word/2010/wordprocessingInk" xmlns:wne="http://schemas.microsoft.com/office/word/2006/wordml" xmlns:wps="http://schemas.microsoft.com/office/word/2010/wordprocessingShape" mc:Ignorable="w14 w15 w16se w16cid w16 w16cex w16sdtdh w16du wp14">
-  <w16cid:commentId w16cid:paraId="552DFB92" w16cid:durableId="6F51412D"/>
-</w16cid:commentsIds>
-</file>
-
 <file path=word/numbering.xml><?xml version="1.0" encoding="utf-8"?>
-<w:numbering xmlns:wpc="http://schemas.microsoft.com/office/word/2010/wordprocessingCanvas" xmlns:cx="http://schemas.microsoft.com/office/drawing/2014/chartex" xmlns:cx1="http://schemas.microsoft.com/office/drawing/2015/9/8/chartex" xmlns:cx2="http://schemas.microsoft.com/office/drawing/2015/10/21/chartex" xmlns:cx3="http://schemas.microsoft.com/office/drawing/2016/5/9/chartex" xmlns:cx4="http://schemas.microsoft.com/office/drawing/2016/5/10/chartex" xmlns:cx5="http://schemas.microsoft.com/office/drawing/2016/5/11/chartex" xmlns:cx6="http://schemas.microsoft.com/office/drawing/2016/5/12/chartex" xmlns:cx7="http://schemas.microsoft.com/office/drawing/2016/5/13/chartex" xmlns:cx8="http://schemas.microsoft.com/office/drawing/2016/5/14/chartex" xmlns:mc="http://schemas.openxmlformats.org/markup-compatibility/2006" xmlns:aink="http://schemas.microsoft.com/office/drawing/2016/ink" xmlns:am3d="http://schemas.microsoft.com/office/drawing/2017/model3d" xmlns:o="urn:schemas-microsoft-com:office:office" xmlns:oel="http://schemas.microsoft.com/office/2019/extlst" xmlns:r="http://schemas.openxmlformats.org/officeDocument/2006/relationships" xmlns:m="http://schemas.openxmlformats.org/officeDocument/2006/math" xmlns:v="urn:schemas-microsoft-com:vml" xmlns:wp14="http://schemas.microsoft.com/office/word/2010/wordprocessingDrawing" xmlns:wp="http://schemas.openxmlformats.org/drawingml/2006/wordprocessingDrawing" xmlns:w10="urn:schemas-microsoft-com:office:word" xmlns:w="http://schemas.openxmlformats.org/wordprocessingml/2006/main" xmlns:w14="http://schemas.microsoft.com/office/word/2010/wordml" xmlns:w15="http://schemas.microsoft.com/office/word/2012/wordml" xmlns:w16cex="http://schemas.microsoft.com/office/word/2018/wordml/cex" xmlns:w16cid="http://schemas.microsoft.com/office/word/2016/wordml/cid" xmlns:w16="http://schemas.microsoft.com/office/word/2018/wordml" xmlns:w16du="http://schemas.microsoft.com/office/word/2023/wordml/word16du" xmlns:w16sdtdh="http://schemas.microsoft.com/office/word/2020/wordml/sdtdatahash" xmlns:w16se="http://schemas.microsoft.com/office/word/2015/wordml/symex" xmlns:wpg="http://schemas.microsoft.com/office/word/2010/wordprocessingGroup" xmlns:wpi="http://schemas.microsoft.com/office/word/2010/wordprocessingInk" xmlns:wne="http://schemas.microsoft.com/office/word/2006/wordml" xmlns:wps="http://schemas.microsoft.com/office/word/2010/wordprocessingShape" mc:Ignorable="w14 w15 w16se w16cid w16 w16cex w16sdtdh w16du wp14">
+<w:numbering xmlns:wpc="http://schemas.microsoft.com/office/word/2010/wordprocessingCanvas" xmlns:cx="http://schemas.microsoft.com/office/drawing/2014/chartex" xmlns:cx1="http://schemas.microsoft.com/office/drawing/2015/9/8/chartex" xmlns:cx2="http://schemas.microsoft.com/office/drawing/2015/10/21/chartex" xmlns:cx3="http://schemas.microsoft.com/office/drawing/2016/5/9/chartex" xmlns:cx4="http://schemas.microsoft.com/office/drawing/2016/5/10/chartex" xmlns:cx5="http://schemas.microsoft.com/office/drawing/2016/5/11/chartex" xmlns:cx6="http://schemas.microsoft.com/office/drawing/2016/5/12/chartex" xmlns:cx7="http://schemas.microsoft.com/office/drawing/2016/5/13/chartex" xmlns:cx8="http://schemas.microsoft.com/office/drawing/2016/5/14/chartex" xmlns:mc="http://schemas.openxmlformats.org/markup-compatibility/2006" xmlns:aink="http://schemas.microsoft.com/office/drawing/2016/ink" xmlns:am3d="http://schemas.microsoft.com/office/drawing/2017/model3d" xmlns:o="urn:schemas-microsoft-com:office:office" xmlns:oel="http://schemas.microsoft.com/office/2019/extlst" xmlns:r="http://schemas.openxmlformats.org/officeDocument/2006/relationships" xmlns:m="http://schemas.openxmlformats.org/officeDocument/2006/math" xmlns:v="urn:schemas-microsoft-com:vml" xmlns:wp14="http://schemas.microsoft.com/office/word/2010/wordprocessingDrawing" xmlns:wp="http://schemas.openxmlformats.org/drawingml/2006/wordprocessingDrawing" xmlns:w10="urn:schemas-microsoft-com:office:word" xmlns:w="http://schemas.openxmlformats.org/wordprocessingml/2006/main" xmlns:w14="http://schemas.microsoft.com/office/word/2010/wordml" xmlns:w15="http://schemas.microsoft.com/office/word/2012/wordml" xmlns:w16cex="http://schemas.microsoft.com/office/word/2018/wordml/cex" xmlns:w16cid="http://schemas.microsoft.com/office/word/2016/wordml/cid" xmlns:w16="http://schemas.microsoft.com/office/word/2018/wordml" xmlns:w16du="http://schemas.microsoft.com/office/word/2023/wordml/word16du" xmlns:w16sdtdh="http://schemas.microsoft.com/office/word/2020/wordml/sdtdatahash" xmlns:w16sdtfl="http://schemas.microsoft.com/office/word/2024/wordml/sdtformatlock" xmlns:w16se="http://schemas.microsoft.com/office/word/2015/wordml/symex" xmlns:wpg="http://schemas.microsoft.com/office/word/2010/wordprocessingGroup" xmlns:wpi="http://schemas.microsoft.com/office/word/2010/wordprocessingInk" xmlns:wne="http://schemas.microsoft.com/office/word/2006/wordml" xmlns:wps="http://schemas.microsoft.com/office/word/2010/wordprocessingShape" mc:Ignorable="w14 w15 w16se w16cid w16 w16cex w16sdtdh w16sdtfl w16du wp14">
   <w:abstractNum w:abstractNumId="0" w15:restartNumberingAfterBreak="0">
+    <w:nsid w:val="09E12FBC"/>
+    <w:multiLevelType w:val="hybridMultilevel"/>
+    <w:tmpl w:val="770CA0FA"/>
+    <w:lvl w:ilvl="0" w:tplc="0409000F">
+      <w:start w:val="1"/>
+      <w:numFmt w:val="decimal"/>
+      <w:lvlText w:val="%1."/>
+      <w:lvlJc w:val="left"/>
+      <w:pPr>
+        <w:ind w:left="720" w:hanging="360"/>
+      </w:pPr>
+      <w:rPr>
+        <w:rFonts w:hint="default"/>
+      </w:rPr>
+    </w:lvl>
+    <w:lvl w:ilvl="1" w:tplc="04090019" w:tentative="1">
+      <w:start w:val="1"/>
+      <w:numFmt w:val="lowerLetter"/>
+      <w:lvlText w:val="%2."/>
+      <w:lvlJc w:val="left"/>
+      <w:pPr>
+        <w:ind w:left="1440" w:hanging="360"/>
+      </w:pPr>
+    </w:lvl>
+    <w:lvl w:ilvl="2" w:tplc="0409001B" w:tentative="1">
+      <w:start w:val="1"/>
+      <w:numFmt w:val="lowerRoman"/>
+      <w:lvlText w:val="%3."/>
+      <w:lvlJc w:val="right"/>
+      <w:pPr>
+        <w:ind w:left="2160" w:hanging="180"/>
+      </w:pPr>
+    </w:lvl>
+    <w:lvl w:ilvl="3" w:tplc="0409000F" w:tentative="1">
+      <w:start w:val="1"/>
+      <w:numFmt w:val="decimal"/>
+      <w:lvlText w:val="%4."/>
+      <w:lvlJc w:val="left"/>
+      <w:pPr>
+        <w:ind w:left="2880" w:hanging="360"/>
+      </w:pPr>
+    </w:lvl>
+    <w:lvl w:ilvl="4" w:tplc="04090019" w:tentative="1">
+      <w:start w:val="1"/>
+      <w:numFmt w:val="lowerLetter"/>
+      <w:lvlText w:val="%5."/>
+      <w:lvlJc w:val="left"/>
+      <w:pPr>
+        <w:ind w:left="3600" w:hanging="360"/>
+      </w:pPr>
+    </w:lvl>
+    <w:lvl w:ilvl="5" w:tplc="0409001B" w:tentative="1">
+      <w:start w:val="1"/>
+      <w:numFmt w:val="lowerRoman"/>
+      <w:lvlText w:val="%6."/>
+      <w:lvlJc w:val="right"/>
+      <w:pPr>
+        <w:ind w:left="4320" w:hanging="180"/>
+      </w:pPr>
+    </w:lvl>
+    <w:lvl w:ilvl="6" w:tplc="0409000F" w:tentative="1">
+      <w:start w:val="1"/>
+      <w:numFmt w:val="decimal"/>
+      <w:lvlText w:val="%7."/>
+      <w:lvlJc w:val="left"/>
+      <w:pPr>
+        <w:ind w:left="5040" w:hanging="360"/>
+      </w:pPr>
+    </w:lvl>
+    <w:lvl w:ilvl="7" w:tplc="04090019" w:tentative="1">
+      <w:start w:val="1"/>
+      <w:numFmt w:val="lowerLetter"/>
+      <w:lvlText w:val="%8."/>
+      <w:lvlJc w:val="left"/>
+      <w:pPr>
+        <w:ind w:left="5760" w:hanging="360"/>
+      </w:pPr>
+    </w:lvl>
+    <w:lvl w:ilvl="8" w:tplc="0409001B" w:tentative="1">
+      <w:start w:val="1"/>
+      <w:numFmt w:val="lowerRoman"/>
+      <w:lvlText w:val="%9."/>
+      <w:lvlJc w:val="right"/>
+      <w:pPr>
+        <w:ind w:left="6480" w:hanging="180"/>
+      </w:pPr>
+    </w:lvl>
+  </w:abstractNum>
+  <w:abstractNum w:abstractNumId="1" w15:restartNumberingAfterBreak="0">
     <w:nsid w:val="0F0F7662"/>
     <w:multiLevelType w:val="multilevel"/>
     <w:tmpl w:val="D95ACDA2"/>
@@ -2049,7 +2462,7 @@
       </w:pPr>
     </w:lvl>
   </w:abstractNum>
-  <w:abstractNum w:abstractNumId="1" w15:restartNumberingAfterBreak="0">
+  <w:abstractNum w:abstractNumId="2" w15:restartNumberingAfterBreak="0">
     <w:nsid w:val="10C74E32"/>
     <w:multiLevelType w:val="multilevel"/>
     <w:tmpl w:val="DF3492D4"/>
@@ -2166,7 +2579,7 @@
       </w:pPr>
     </w:lvl>
   </w:abstractNum>
-  <w:abstractNum w:abstractNumId="2" w15:restartNumberingAfterBreak="0">
+  <w:abstractNum w:abstractNumId="3" w15:restartNumberingAfterBreak="0">
     <w:nsid w:val="26CE54C5"/>
     <w:multiLevelType w:val="multilevel"/>
     <w:tmpl w:val="6278F03C"/>
@@ -2282,7 +2695,7 @@
       </w:pPr>
     </w:lvl>
   </w:abstractNum>
-  <w:abstractNum w:abstractNumId="3" w15:restartNumberingAfterBreak="0">
+  <w:abstractNum w:abstractNumId="4" w15:restartNumberingAfterBreak="0">
     <w:nsid w:val="28700435"/>
     <w:multiLevelType w:val="multilevel"/>
     <w:tmpl w:val="E41230C6"/>
@@ -2395,31 +2808,394 @@
       </w:pPr>
     </w:lvl>
   </w:abstractNum>
+  <w:abstractNum w:abstractNumId="5" w15:restartNumberingAfterBreak="0">
+    <w:nsid w:val="2AC5082D"/>
+    <w:multiLevelType w:val="hybridMultilevel"/>
+    <w:tmpl w:val="20782176"/>
+    <w:lvl w:ilvl="0" w:tplc="0409000F">
+      <w:start w:val="1"/>
+      <w:numFmt w:val="decimal"/>
+      <w:lvlText w:val="%1."/>
+      <w:lvlJc w:val="left"/>
+      <w:pPr>
+        <w:ind w:left="720" w:hanging="360"/>
+      </w:pPr>
+      <w:rPr>
+        <w:rFonts w:hint="default"/>
+      </w:rPr>
+    </w:lvl>
+    <w:lvl w:ilvl="1" w:tplc="04090019" w:tentative="1">
+      <w:start w:val="1"/>
+      <w:numFmt w:val="lowerLetter"/>
+      <w:lvlText w:val="%2."/>
+      <w:lvlJc w:val="left"/>
+      <w:pPr>
+        <w:ind w:left="1440" w:hanging="360"/>
+      </w:pPr>
+    </w:lvl>
+    <w:lvl w:ilvl="2" w:tplc="0409001B" w:tentative="1">
+      <w:start w:val="1"/>
+      <w:numFmt w:val="lowerRoman"/>
+      <w:lvlText w:val="%3."/>
+      <w:lvlJc w:val="right"/>
+      <w:pPr>
+        <w:ind w:left="2160" w:hanging="180"/>
+      </w:pPr>
+    </w:lvl>
+    <w:lvl w:ilvl="3" w:tplc="0409000F" w:tentative="1">
+      <w:start w:val="1"/>
+      <w:numFmt w:val="decimal"/>
+      <w:lvlText w:val="%4."/>
+      <w:lvlJc w:val="left"/>
+      <w:pPr>
+        <w:ind w:left="2880" w:hanging="360"/>
+      </w:pPr>
+    </w:lvl>
+    <w:lvl w:ilvl="4" w:tplc="04090019" w:tentative="1">
+      <w:start w:val="1"/>
+      <w:numFmt w:val="lowerLetter"/>
+      <w:lvlText w:val="%5."/>
+      <w:lvlJc w:val="left"/>
+      <w:pPr>
+        <w:ind w:left="3600" w:hanging="360"/>
+      </w:pPr>
+    </w:lvl>
+    <w:lvl w:ilvl="5" w:tplc="0409001B" w:tentative="1">
+      <w:start w:val="1"/>
+      <w:numFmt w:val="lowerRoman"/>
+      <w:lvlText w:val="%6."/>
+      <w:lvlJc w:val="right"/>
+      <w:pPr>
+        <w:ind w:left="4320" w:hanging="180"/>
+      </w:pPr>
+    </w:lvl>
+    <w:lvl w:ilvl="6" w:tplc="0409000F" w:tentative="1">
+      <w:start w:val="1"/>
+      <w:numFmt w:val="decimal"/>
+      <w:lvlText w:val="%7."/>
+      <w:lvlJc w:val="left"/>
+      <w:pPr>
+        <w:ind w:left="5040" w:hanging="360"/>
+      </w:pPr>
+    </w:lvl>
+    <w:lvl w:ilvl="7" w:tplc="04090019" w:tentative="1">
+      <w:start w:val="1"/>
+      <w:numFmt w:val="lowerLetter"/>
+      <w:lvlText w:val="%8."/>
+      <w:lvlJc w:val="left"/>
+      <w:pPr>
+        <w:ind w:left="5760" w:hanging="360"/>
+      </w:pPr>
+    </w:lvl>
+    <w:lvl w:ilvl="8" w:tplc="0409001B" w:tentative="1">
+      <w:start w:val="1"/>
+      <w:numFmt w:val="lowerRoman"/>
+      <w:lvlText w:val="%9."/>
+      <w:lvlJc w:val="right"/>
+      <w:pPr>
+        <w:ind w:left="6480" w:hanging="180"/>
+      </w:pPr>
+    </w:lvl>
+  </w:abstractNum>
+  <w:abstractNum w:abstractNumId="6" w15:restartNumberingAfterBreak="0">
+    <w:nsid w:val="37BC72F9"/>
+    <w:multiLevelType w:val="hybridMultilevel"/>
+    <w:tmpl w:val="1292C3F4"/>
+    <w:lvl w:ilvl="0" w:tplc="0409000F">
+      <w:start w:val="1"/>
+      <w:numFmt w:val="decimal"/>
+      <w:lvlText w:val="%1."/>
+      <w:lvlJc w:val="left"/>
+      <w:pPr>
+        <w:ind w:left="720" w:hanging="360"/>
+      </w:pPr>
+      <w:rPr>
+        <w:rFonts w:hint="default"/>
+      </w:rPr>
+    </w:lvl>
+    <w:lvl w:ilvl="1" w:tplc="04090019" w:tentative="1">
+      <w:start w:val="1"/>
+      <w:numFmt w:val="lowerLetter"/>
+      <w:lvlText w:val="%2."/>
+      <w:lvlJc w:val="left"/>
+      <w:pPr>
+        <w:ind w:left="1440" w:hanging="360"/>
+      </w:pPr>
+    </w:lvl>
+    <w:lvl w:ilvl="2" w:tplc="0409001B" w:tentative="1">
+      <w:start w:val="1"/>
+      <w:numFmt w:val="lowerRoman"/>
+      <w:lvlText w:val="%3."/>
+      <w:lvlJc w:val="right"/>
+      <w:pPr>
+        <w:ind w:left="2160" w:hanging="180"/>
+      </w:pPr>
+    </w:lvl>
+    <w:lvl w:ilvl="3" w:tplc="0409000F" w:tentative="1">
+      <w:start w:val="1"/>
+      <w:numFmt w:val="decimal"/>
+      <w:lvlText w:val="%4."/>
+      <w:lvlJc w:val="left"/>
+      <w:pPr>
+        <w:ind w:left="2880" w:hanging="360"/>
+      </w:pPr>
+    </w:lvl>
+    <w:lvl w:ilvl="4" w:tplc="04090019" w:tentative="1">
+      <w:start w:val="1"/>
+      <w:numFmt w:val="lowerLetter"/>
+      <w:lvlText w:val="%5."/>
+      <w:lvlJc w:val="left"/>
+      <w:pPr>
+        <w:ind w:left="3600" w:hanging="360"/>
+      </w:pPr>
+    </w:lvl>
+    <w:lvl w:ilvl="5" w:tplc="0409001B" w:tentative="1">
+      <w:start w:val="1"/>
+      <w:numFmt w:val="lowerRoman"/>
+      <w:lvlText w:val="%6."/>
+      <w:lvlJc w:val="right"/>
+      <w:pPr>
+        <w:ind w:left="4320" w:hanging="180"/>
+      </w:pPr>
+    </w:lvl>
+    <w:lvl w:ilvl="6" w:tplc="0409000F" w:tentative="1">
+      <w:start w:val="1"/>
+      <w:numFmt w:val="decimal"/>
+      <w:lvlText w:val="%7."/>
+      <w:lvlJc w:val="left"/>
+      <w:pPr>
+        <w:ind w:left="5040" w:hanging="360"/>
+      </w:pPr>
+    </w:lvl>
+    <w:lvl w:ilvl="7" w:tplc="04090019" w:tentative="1">
+      <w:start w:val="1"/>
+      <w:numFmt w:val="lowerLetter"/>
+      <w:lvlText w:val="%8."/>
+      <w:lvlJc w:val="left"/>
+      <w:pPr>
+        <w:ind w:left="5760" w:hanging="360"/>
+      </w:pPr>
+    </w:lvl>
+    <w:lvl w:ilvl="8" w:tplc="0409001B" w:tentative="1">
+      <w:start w:val="1"/>
+      <w:numFmt w:val="lowerRoman"/>
+      <w:lvlText w:val="%9."/>
+      <w:lvlJc w:val="right"/>
+      <w:pPr>
+        <w:ind w:left="6480" w:hanging="180"/>
+      </w:pPr>
+    </w:lvl>
+  </w:abstractNum>
+  <w:abstractNum w:abstractNumId="7" w15:restartNumberingAfterBreak="0">
+    <w:nsid w:val="733D354F"/>
+    <w:multiLevelType w:val="hybridMultilevel"/>
+    <w:tmpl w:val="E59A0C86"/>
+    <w:lvl w:ilvl="0" w:tplc="0409000F">
+      <w:start w:val="1"/>
+      <w:numFmt w:val="decimal"/>
+      <w:lvlText w:val="%1."/>
+      <w:lvlJc w:val="left"/>
+      <w:pPr>
+        <w:ind w:left="720" w:hanging="360"/>
+      </w:pPr>
+      <w:rPr>
+        <w:rFonts w:hint="default"/>
+      </w:rPr>
+    </w:lvl>
+    <w:lvl w:ilvl="1" w:tplc="04090019" w:tentative="1">
+      <w:start w:val="1"/>
+      <w:numFmt w:val="lowerLetter"/>
+      <w:lvlText w:val="%2."/>
+      <w:lvlJc w:val="left"/>
+      <w:pPr>
+        <w:ind w:left="1440" w:hanging="360"/>
+      </w:pPr>
+    </w:lvl>
+    <w:lvl w:ilvl="2" w:tplc="0409001B" w:tentative="1">
+      <w:start w:val="1"/>
+      <w:numFmt w:val="lowerRoman"/>
+      <w:lvlText w:val="%3."/>
+      <w:lvlJc w:val="right"/>
+      <w:pPr>
+        <w:ind w:left="2160" w:hanging="180"/>
+      </w:pPr>
+    </w:lvl>
+    <w:lvl w:ilvl="3" w:tplc="0409000F" w:tentative="1">
+      <w:start w:val="1"/>
+      <w:numFmt w:val="decimal"/>
+      <w:lvlText w:val="%4."/>
+      <w:lvlJc w:val="left"/>
+      <w:pPr>
+        <w:ind w:left="2880" w:hanging="360"/>
+      </w:pPr>
+    </w:lvl>
+    <w:lvl w:ilvl="4" w:tplc="04090019" w:tentative="1">
+      <w:start w:val="1"/>
+      <w:numFmt w:val="lowerLetter"/>
+      <w:lvlText w:val="%5."/>
+      <w:lvlJc w:val="left"/>
+      <w:pPr>
+        <w:ind w:left="3600" w:hanging="360"/>
+      </w:pPr>
+    </w:lvl>
+    <w:lvl w:ilvl="5" w:tplc="0409001B" w:tentative="1">
+      <w:start w:val="1"/>
+      <w:numFmt w:val="lowerRoman"/>
+      <w:lvlText w:val="%6."/>
+      <w:lvlJc w:val="right"/>
+      <w:pPr>
+        <w:ind w:left="4320" w:hanging="180"/>
+      </w:pPr>
+    </w:lvl>
+    <w:lvl w:ilvl="6" w:tplc="0409000F" w:tentative="1">
+      <w:start w:val="1"/>
+      <w:numFmt w:val="decimal"/>
+      <w:lvlText w:val="%7."/>
+      <w:lvlJc w:val="left"/>
+      <w:pPr>
+        <w:ind w:left="5040" w:hanging="360"/>
+      </w:pPr>
+    </w:lvl>
+    <w:lvl w:ilvl="7" w:tplc="04090019" w:tentative="1">
+      <w:start w:val="1"/>
+      <w:numFmt w:val="lowerLetter"/>
+      <w:lvlText w:val="%8."/>
+      <w:lvlJc w:val="left"/>
+      <w:pPr>
+        <w:ind w:left="5760" w:hanging="360"/>
+      </w:pPr>
+    </w:lvl>
+    <w:lvl w:ilvl="8" w:tplc="0409001B" w:tentative="1">
+      <w:start w:val="1"/>
+      <w:numFmt w:val="lowerRoman"/>
+      <w:lvlText w:val="%9."/>
+      <w:lvlJc w:val="right"/>
+      <w:pPr>
+        <w:ind w:left="6480" w:hanging="180"/>
+      </w:pPr>
+    </w:lvl>
+  </w:abstractNum>
+  <w:abstractNum w:abstractNumId="8" w15:restartNumberingAfterBreak="0">
+    <w:nsid w:val="73F4336A"/>
+    <w:multiLevelType w:val="hybridMultilevel"/>
+    <w:tmpl w:val="3E1E8994"/>
+    <w:lvl w:ilvl="0" w:tplc="0409000F">
+      <w:start w:val="1"/>
+      <w:numFmt w:val="decimal"/>
+      <w:lvlText w:val="%1."/>
+      <w:lvlJc w:val="left"/>
+      <w:pPr>
+        <w:ind w:left="720" w:hanging="360"/>
+      </w:pPr>
+      <w:rPr>
+        <w:rFonts w:hint="default"/>
+      </w:rPr>
+    </w:lvl>
+    <w:lvl w:ilvl="1" w:tplc="04090019" w:tentative="1">
+      <w:start w:val="1"/>
+      <w:numFmt w:val="lowerLetter"/>
+      <w:lvlText w:val="%2."/>
+      <w:lvlJc w:val="left"/>
+      <w:pPr>
+        <w:ind w:left="1440" w:hanging="360"/>
+      </w:pPr>
+    </w:lvl>
+    <w:lvl w:ilvl="2" w:tplc="0409001B" w:tentative="1">
+      <w:start w:val="1"/>
+      <w:numFmt w:val="lowerRoman"/>
+      <w:lvlText w:val="%3."/>
+      <w:lvlJc w:val="right"/>
+      <w:pPr>
+        <w:ind w:left="2160" w:hanging="180"/>
+      </w:pPr>
+    </w:lvl>
+    <w:lvl w:ilvl="3" w:tplc="0409000F" w:tentative="1">
+      <w:start w:val="1"/>
+      <w:numFmt w:val="decimal"/>
+      <w:lvlText w:val="%4."/>
+      <w:lvlJc w:val="left"/>
+      <w:pPr>
+        <w:ind w:left="2880" w:hanging="360"/>
+      </w:pPr>
+    </w:lvl>
+    <w:lvl w:ilvl="4" w:tplc="04090019" w:tentative="1">
+      <w:start w:val="1"/>
+      <w:numFmt w:val="lowerLetter"/>
+      <w:lvlText w:val="%5."/>
+      <w:lvlJc w:val="left"/>
+      <w:pPr>
+        <w:ind w:left="3600" w:hanging="360"/>
+      </w:pPr>
+    </w:lvl>
+    <w:lvl w:ilvl="5" w:tplc="0409001B" w:tentative="1">
+      <w:start w:val="1"/>
+      <w:numFmt w:val="lowerRoman"/>
+      <w:lvlText w:val="%6."/>
+      <w:lvlJc w:val="right"/>
+      <w:pPr>
+        <w:ind w:left="4320" w:hanging="180"/>
+      </w:pPr>
+    </w:lvl>
+    <w:lvl w:ilvl="6" w:tplc="0409000F" w:tentative="1">
+      <w:start w:val="1"/>
+      <w:numFmt w:val="decimal"/>
+      <w:lvlText w:val="%7."/>
+      <w:lvlJc w:val="left"/>
+      <w:pPr>
+        <w:ind w:left="5040" w:hanging="360"/>
+      </w:pPr>
+    </w:lvl>
+    <w:lvl w:ilvl="7" w:tplc="04090019" w:tentative="1">
+      <w:start w:val="1"/>
+      <w:numFmt w:val="lowerLetter"/>
+      <w:lvlText w:val="%8."/>
+      <w:lvlJc w:val="left"/>
+      <w:pPr>
+        <w:ind w:left="5760" w:hanging="360"/>
+      </w:pPr>
+    </w:lvl>
+    <w:lvl w:ilvl="8" w:tplc="0409001B" w:tentative="1">
+      <w:start w:val="1"/>
+      <w:numFmt w:val="lowerRoman"/>
+      <w:lvlText w:val="%9."/>
+      <w:lvlJc w:val="right"/>
+      <w:pPr>
+        <w:ind w:left="6480" w:hanging="180"/>
+      </w:pPr>
+    </w:lvl>
+  </w:abstractNum>
   <w:num w:numId="1" w16cid:durableId="2003847263">
+    <w:abstractNumId w:val="2"/>
+  </w:num>
+  <w:num w:numId="2" w16cid:durableId="2107727531">
+    <w:abstractNumId w:val="3"/>
+  </w:num>
+  <w:num w:numId="3" w16cid:durableId="869875652">
     <w:abstractNumId w:val="1"/>
   </w:num>
-  <w:num w:numId="2" w16cid:durableId="2107727531">
-    <w:abstractNumId w:val="2"/>
+  <w:num w:numId="4" w16cid:durableId="559484831">
+    <w:abstractNumId w:val="4"/>
   </w:num>
-  <w:num w:numId="3" w16cid:durableId="869875652">
+  <w:num w:numId="5" w16cid:durableId="1960139511">
+    <w:abstractNumId w:val="6"/>
+  </w:num>
+  <w:num w:numId="6" w16cid:durableId="1006790546">
+    <w:abstractNumId w:val="5"/>
+  </w:num>
+  <w:num w:numId="7" w16cid:durableId="2122531700">
+    <w:abstractNumId w:val="7"/>
+  </w:num>
+  <w:num w:numId="8" w16cid:durableId="300038138">
     <w:abstractNumId w:val="0"/>
   </w:num>
-  <w:num w:numId="4" w16cid:durableId="559484831">
-    <w:abstractNumId w:val="3"/>
+  <w:num w:numId="9" w16cid:durableId="1068764728">
+    <w:abstractNumId w:val="8"/>
   </w:num>
 </w:numbering>
 </file>
 
-<file path=word/people.xml><?xml version="1.0" encoding="utf-8"?>
-<w15:people xmlns:wpc="http://schemas.microsoft.com/office/word/2010/wordprocessingCanvas" xmlns:cx="http://schemas.microsoft.com/office/drawing/2014/chartex" xmlns:cx1="http://schemas.microsoft.com/office/drawing/2015/9/8/chartex" xmlns:cx2="http://schemas.microsoft.com/office/drawing/2015/10/21/chartex" xmlns:cx3="http://schemas.microsoft.com/office/drawing/2016/5/9/chartex" xmlns:cx4="http://schemas.microsoft.com/office/drawing/2016/5/10/chartex" xmlns:cx5="http://schemas.microsoft.com/office/drawing/2016/5/11/chartex" xmlns:cx6="http://schemas.microsoft.com/office/drawing/2016/5/12/chartex" xmlns:cx7="http://schemas.microsoft.com/office/drawing/2016/5/13/chartex" xmlns:cx8="http://schemas.microsoft.com/office/drawing/2016/5/14/chartex" xmlns:mc="http://schemas.openxmlformats.org/markup-compatibility/2006" xmlns:aink="http://schemas.microsoft.com/office/drawing/2016/ink" xmlns:am3d="http://schemas.microsoft.com/office/drawing/2017/model3d" xmlns:o="urn:schemas-microsoft-com:office:office" xmlns:oel="http://schemas.microsoft.com/office/2019/extlst" xmlns:r="http://schemas.openxmlformats.org/officeDocument/2006/relationships" xmlns:m="http://schemas.openxmlformats.org/officeDocument/2006/math" xmlns:v="urn:schemas-microsoft-com:vml" xmlns:wp14="http://schemas.microsoft.com/office/word/2010/wordprocessingDrawing" xmlns:wp="http://schemas.openxmlformats.org/drawingml/2006/wordprocessingDrawing" xmlns:w10="urn:schemas-microsoft-com:office:word" xmlns:w="http://schemas.openxmlformats.org/wordprocessingml/2006/main" xmlns:w14="http://schemas.microsoft.com/office/word/2010/wordml" xmlns:w15="http://schemas.microsoft.com/office/word/2012/wordml" xmlns:w16cex="http://schemas.microsoft.com/office/word/2018/wordml/cex" xmlns:w16cid="http://schemas.microsoft.com/office/word/2016/wordml/cid" xmlns:w16="http://schemas.microsoft.com/office/word/2018/wordml" xmlns:w16du="http://schemas.microsoft.com/office/word/2023/wordml/word16du" xmlns:w16sdtdh="http://schemas.microsoft.com/office/word/2020/wordml/sdtdatahash" xmlns:w16se="http://schemas.microsoft.com/office/word/2015/wordml/symex" xmlns:wpg="http://schemas.microsoft.com/office/word/2010/wordprocessingGroup" xmlns:wpi="http://schemas.microsoft.com/office/word/2010/wordprocessingInk" xmlns:wne="http://schemas.microsoft.com/office/word/2006/wordml" xmlns:wps="http://schemas.microsoft.com/office/word/2010/wordprocessingShape" mc:Ignorable="w14 w15 w16se w16cid w16 w16cex w16sdtdh w16du wp14">
-  <w15:person w15:author="Bernal, Daniel">
-    <w15:presenceInfo w15:providerId="AD" w15:userId="S::dbernal@nrel.gov::b93c16ce-bfa3-446f-a9c0-b3ff295619d7"/>
-  </w15:person>
-</w15:people>
-</file>
-
 <file path=word/styles.xml><?xml version="1.0" encoding="utf-8"?>
-<w:styles xmlns:mc="http://schemas.openxmlformats.org/markup-compatibility/2006" xmlns:r="http://schemas.openxmlformats.org/officeDocument/2006/relationships" xmlns:w="http://schemas.openxmlformats.org/wordprocessingml/2006/main" xmlns:w14="http://schemas.microsoft.com/office/word/2010/wordml" xmlns:w15="http://schemas.microsoft.com/office/word/2012/wordml" xmlns:w16cex="http://schemas.microsoft.com/office/word/2018/wordml/cex" xmlns:w16cid="http://schemas.microsoft.com/office/word/2016/wordml/cid" xmlns:w16="http://schemas.microsoft.com/office/word/2018/wordml" xmlns:w16du="http://schemas.microsoft.com/office/word/2023/wordml/word16du" xmlns:w16sdtdh="http://schemas.microsoft.com/office/word/2020/wordml/sdtdatahash" xmlns:w16se="http://schemas.microsoft.com/office/word/2015/wordml/symex" mc:Ignorable="w14 w15 w16se w16cid w16 w16cex w16sdtdh w16du">
+<w:styles xmlns:mc="http://schemas.openxmlformats.org/markup-compatibility/2006" xmlns:r="http://schemas.openxmlformats.org/officeDocument/2006/relationships" xmlns:w="http://schemas.openxmlformats.org/wordprocessingml/2006/main" xmlns:w14="http://schemas.microsoft.com/office/word/2010/wordml" xmlns:w15="http://schemas.microsoft.com/office/word/2012/wordml" xmlns:w16cex="http://schemas.microsoft.com/office/word/2018/wordml/cex" xmlns:w16cid="http://schemas.microsoft.com/office/word/2016/wordml/cid" xmlns:w16="http://schemas.microsoft.com/office/word/2018/wordml" xmlns:w16du="http://schemas.microsoft.com/office/word/2023/wordml/word16du" xmlns:w16sdtdh="http://schemas.microsoft.com/office/word/2020/wordml/sdtdatahash" xmlns:w16sdtfl="http://schemas.microsoft.com/office/word/2024/wordml/sdtformatlock" xmlns:w16se="http://schemas.microsoft.com/office/word/2015/wordml/symex" mc:Ignorable="w14 w15 w16se w16cid w16 w16cex w16sdtdh w16sdtfl w16du">
   <w:docDefaults>
     <w:rPrDefault>
       <w:rPr>
@@ -3530,40 +4306,19 @@
       <w:shd w:val="clear" w:color="auto" w:fill="E1DFDD"/>
     </w:rPr>
   </w:style>
+  <w:style w:type="character" w:styleId="UnresolvedMention">
+    <w:name w:val="Unresolved Mention"/>
+    <w:basedOn w:val="DefaultParagraphFont"/>
+    <w:uiPriority w:val="99"/>
+    <w:semiHidden/>
+    <w:unhideWhenUsed/>
+    <w:rsid w:val="00D14247"/>
+    <w:rPr>
+      <w:color w:val="605E5C"/>
+      <w:shd w:val="clear" w:color="auto" w:fill="E1DFDD"/>
+    </w:rPr>
+  </w:style>
 </w:styles>
-</file>
-
-<file path=word/documenttasks/documenttasks1.xml><?xml version="1.0" encoding="utf-8"?>
-<t:Tasks xmlns:t="http://schemas.microsoft.com/office/tasks/2019/documenttasks" xmlns:oel="http://schemas.microsoft.com/office/2019/extlst">
-  <t:Task id="{F2D6B050-A848-4493-9070-C5660A59389B}">
-    <t:Anchor>
-      <t:Comment id="1867596077"/>
-    </t:Anchor>
-    <t:History>
-      <t:Event id="{C80FFC62-89C6-4280-B5F3-C331BB85C9A1}" time="2024-08-26T21:04:04.019Z">
-        <t:Attribution userId="S::dbernal@nrel.gov::b93c16ce-bfa3-446f-a9c0-b3ff295619d7" userProvider="AD" userName="Bernal, Daniel"/>
-        <t:Anchor>
-          <t:Comment id="1867596077"/>
-        </t:Anchor>
-        <t:Create/>
-      </t:Event>
-      <t:Event id="{1AE9DC6B-A232-4C1C-B0EE-D93D34CBB21B}" time="2024-08-26T21:04:04.019Z">
-        <t:Attribution userId="S::dbernal@nrel.gov::b93c16ce-bfa3-446f-a9c0-b3ff295619d7" userProvider="AD" userName="Bernal, Daniel"/>
-        <t:Anchor>
-          <t:Comment id="1867596077"/>
-        </t:Anchor>
-        <t:Assign userId="S::eabbott@nrel.gov::10221743-007a-45e4-9fb3-af5a92d25659" userProvider="AD" userName="Abbott, Emily"/>
-      </t:Event>
-      <t:Event id="{2E826BA9-26BF-4F7C-9F72-FDB270BD259B}" time="2024-08-26T21:04:04.019Z">
-        <t:Attribution userId="S::dbernal@nrel.gov::b93c16ce-bfa3-446f-a9c0-b3ff295619d7" userProvider="AD" userName="Bernal, Daniel"/>
-        <t:Anchor>
-          <t:Comment id="1867596077"/>
-        </t:Anchor>
-        <t:SetTitle title="@Abbott, Emily , I used put the document here in 1.4 folder. I’ll get to it"/>
-      </t:Event>
-    </t:History>
-  </t:Task>
-</t:Tasks>
 </file>
 
 <file path=word/theme/theme1.xml><?xml version="1.0" encoding="utf-8"?>
@@ -3862,6 +4617,27 @@
 </file>
 
 <file path=customXml/item1.xml><?xml version="1.0" encoding="utf-8"?>
+<p:properties xmlns:p="http://schemas.microsoft.com/office/2006/metadata/properties" xmlns:xsi="http://www.w3.org/2001/XMLSchema-instance" xmlns:pc="http://schemas.microsoft.com/office/infopath/2007/PartnerControls">
+  <documentManagement>
+    <TaxCatchAll xmlns="78ce7efe-c353-4cf8-9d4c-148e26a147e3" xsi:nil="true"/>
+    <Dataextractedfrom50statebiogasprofilesinpdf xmlns="65950468-3135-4891-ae74-8a1589473272" xsi:nil="true"/>
+    <lcf76f155ced4ddcb4097134ff3c332f xmlns="65950468-3135-4891-ae74-8a1589473272">
+      <Terms xmlns="http://schemas.microsoft.com/office/infopath/2007/PartnerControls"/>
+    </lcf76f155ced4ddcb4097134ff3c332f>
+  </documentManagement>
+</p:properties>
+</file>
+
+<file path=customXml/item2.xml><?xml version="1.0" encoding="utf-8"?>
+<?mso-contentType ?>
+<FormTemplates xmlns="http://schemas.microsoft.com/sharepoint/v3/contenttype/forms">
+  <Display>DocumentLibraryForm</Display>
+  <Edit>DocumentLibraryForm</Edit>
+  <New>DocumentLibraryForm</New>
+</FormTemplates>
+</file>
+
+<file path=customXml/item3.xml><?xml version="1.0" encoding="utf-8"?>
 <ct:contentTypeSchema xmlns:ct="http://schemas.microsoft.com/office/2006/metadata/contentType" xmlns:ma="http://schemas.microsoft.com/office/2006/metadata/properties/metaAttributes" ct:_="" ma:_="" ma:contentTypeName="Document" ma:contentTypeID="0x0101002EA8C0B3A98985478596F957EEE5A42B" ma:contentTypeVersion="16" ma:contentTypeDescription="Create a new document." ma:contentTypeScope="" ma:versionID="36d01dba36a55e68b1a16ea17320921c">
   <xsd:schema xmlns:xsd="http://www.w3.org/2001/XMLSchema" xmlns:xs="http://www.w3.org/2001/XMLSchema" xmlns:p="http://schemas.microsoft.com/office/2006/metadata/properties" xmlns:ns2="65950468-3135-4891-ae74-8a1589473272" xmlns:ns3="78ce7efe-c353-4cf8-9d4c-148e26a147e3" targetNamespace="http://schemas.microsoft.com/office/2006/metadata/properties" ma:root="true" ma:fieldsID="03fd0abf4360f4e0abe6efca067340ff" ns2:_="" ns3:_="">
     <xsd:import namespace="65950468-3135-4891-ae74-8a1589473272"/>
@@ -4094,35 +4870,46 @@
 </ct:contentTypeSchema>
 </file>
 
-<file path=customXml/item2.xml><?xml version="1.0" encoding="utf-8"?>
-<?mso-contentType ?>
-<FormTemplates xmlns="http://schemas.microsoft.com/sharepoint/v3/contenttype/forms">
-  <Display>DocumentLibraryForm</Display>
-  <Edit>DocumentLibraryForm</Edit>
-  <New>DocumentLibraryForm</New>
-</FormTemplates>
-</file>
-
-<file path=customXml/item3.xml><?xml version="1.0" encoding="utf-8"?>
-<p:properties xmlns:p="http://schemas.microsoft.com/office/2006/metadata/properties" xmlns:xsi="http://www.w3.org/2001/XMLSchema-instance" xmlns:pc="http://schemas.microsoft.com/office/infopath/2007/PartnerControls">
-  <documentManagement>
-    <TaxCatchAll xmlns="78ce7efe-c353-4cf8-9d4c-148e26a147e3" xsi:nil="true"/>
-    <Dataextractedfrom50statebiogasprofilesinpdf xmlns="65950468-3135-4891-ae74-8a1589473272" xsi:nil="true"/>
-    <lcf76f155ced4ddcb4097134ff3c332f xmlns="65950468-3135-4891-ae74-8a1589473272">
-      <Terms xmlns="http://schemas.microsoft.com/office/infopath/2007/PartnerControls"/>
-    </lcf76f155ced4ddcb4097134ff3c332f>
-  </documentManagement>
-</p:properties>
-</file>
-
 <file path=customXml/itemProps1.xml><?xml version="1.0" encoding="utf-8"?>
-<ds:datastoreItem xmlns:ds="http://schemas.openxmlformats.org/officeDocument/2006/customXml" ds:itemID="{90CFEFAA-1FC6-455B-ABB5-3C7DA2386C6D}"/>
+<ds:datastoreItem xmlns:ds="http://schemas.openxmlformats.org/officeDocument/2006/customXml" ds:itemID="{0135AF5A-5693-43AF-AECD-AF338A0A5FAA}">
+  <ds:schemaRefs>
+    <ds:schemaRef ds:uri="http://schemas.microsoft.com/office/2006/metadata/properties"/>
+    <ds:schemaRef ds:uri="http://schemas.microsoft.com/office/infopath/2007/PartnerControls"/>
+    <ds:schemaRef ds:uri="78ce7efe-c353-4cf8-9d4c-148e26a147e3"/>
+    <ds:schemaRef ds:uri="65950468-3135-4891-ae74-8a1589473272"/>
+  </ds:schemaRefs>
+</ds:datastoreItem>
 </file>
 
 <file path=customXml/itemProps2.xml><?xml version="1.0" encoding="utf-8"?>
-<ds:datastoreItem xmlns:ds="http://schemas.openxmlformats.org/officeDocument/2006/customXml" ds:itemID="{A5464FE8-E5ED-4F59-97B4-939A034709FC}"/>
+<ds:datastoreItem xmlns:ds="http://schemas.openxmlformats.org/officeDocument/2006/customXml" ds:itemID="{A5464FE8-E5ED-4F59-97B4-939A034709FC}">
+  <ds:schemaRefs>
+    <ds:schemaRef ds:uri="http://schemas.microsoft.com/sharepoint/v3/contenttype/forms"/>
+  </ds:schemaRefs>
+</ds:datastoreItem>
 </file>
 
 <file path=customXml/itemProps3.xml><?xml version="1.0" encoding="utf-8"?>
-<ds:datastoreItem xmlns:ds="http://schemas.openxmlformats.org/officeDocument/2006/customXml" ds:itemID="{0135AF5A-5693-43AF-AECD-AF338A0A5FAA}"/>
+<ds:datastoreItem xmlns:ds="http://schemas.openxmlformats.org/officeDocument/2006/customXml" ds:itemID="{90CFEFAA-1FC6-455B-ABB5-3C7DA2386C6D}">
+  <ds:schemaRefs>
+    <ds:schemaRef ds:uri="http://schemas.microsoft.com/office/2006/metadata/contentType"/>
+    <ds:schemaRef ds:uri="http://schemas.microsoft.com/office/2006/metadata/properties/metaAttributes"/>
+    <ds:schemaRef ds:uri="http://www.w3.org/2001/XMLSchema"/>
+    <ds:schemaRef ds:uri="http://schemas.microsoft.com/office/2006/metadata/properties"/>
+    <ds:schemaRef ds:uri="65950468-3135-4891-ae74-8a1589473272"/>
+    <ds:schemaRef ds:uri="78ce7efe-c353-4cf8-9d4c-148e26a147e3"/>
+    <ds:schemaRef ds:uri="http://schemas.microsoft.com/office/2006/documentManagement/types"/>
+    <ds:schemaRef ds:uri="http://schemas.microsoft.com/office/infopath/2007/PartnerControls"/>
+    <ds:schemaRef ds:uri="http://schemas.openxmlformats.org/package/2006/metadata/core-properties"/>
+    <ds:schemaRef ds:uri="http://purl.org/dc/elements/1.1/"/>
+    <ds:schemaRef ds:uri="http://purl.org/dc/terms/"/>
+    <ds:schemaRef ds:uri="http://schemas.microsoft.com/internal/obd"/>
+  </ds:schemaRefs>
+</ds:datastoreItem>
+</file>
+
+<file path=docMetadata/LabelInfo.xml><?xml version="1.0" encoding="utf-8"?>
+<clbl:labelList xmlns:clbl="http://schemas.microsoft.com/office/2020/mipLabelMetadata">
+  <clbl:label id="{95965d95-ecc0-4720-b759-1f33c42ed7da}" enabled="1" method="Standard" siteId="{a0f29d7e-28cd-4f54-8442-7885aee7c080}" contentBits="0" removed="0"/>
+</clbl:labelList>
 </file>
</xml_diff>